<commit_message>
Update Summary and Reflections report
</commit_message>
<xml_diff>
--- a/Summary & Reflection.docx
+++ b/Summary & Reflection.docx
@@ -1,6 +1,6 @@
 
 <file path=word/document.xml><?xml version="1.0" encoding="utf-8"?>
-<w:document xmlns:wpc="http://schemas.microsoft.com/office/word/2010/wordprocessingCanvas" xmlns:cx="http://schemas.microsoft.com/office/drawing/2014/chartex" xmlns:cx1="http://schemas.microsoft.com/office/drawing/2015/9/8/chartex" xmlns:cx2="http://schemas.microsoft.com/office/drawing/2015/10/21/chartex" xmlns:cx3="http://schemas.microsoft.com/office/drawing/2016/5/9/chartex" xmlns:cx4="http://schemas.microsoft.com/office/drawing/2016/5/10/chartex" xmlns:cx5="http://schemas.microsoft.com/office/drawing/2016/5/11/chartex" xmlns:cx6="http://schemas.microsoft.com/office/drawing/2016/5/12/chartex" xmlns:cx7="http://schemas.microsoft.com/office/drawing/2016/5/13/chartex" xmlns:cx8="http://schemas.microsoft.com/office/drawing/2016/5/14/chartex" xmlns:mc="http://schemas.openxmlformats.org/markup-compatibility/2006" xmlns:aink="http://schemas.microsoft.com/office/drawing/2016/ink" xmlns:am3d="http://schemas.microsoft.com/office/drawing/2017/model3d" xmlns:o="urn:schemas-microsoft-com:office:office" xmlns:oel="http://schemas.microsoft.com/office/2019/extlst" xmlns:r="http://schemas.openxmlformats.org/officeDocument/2006/relationships" xmlns:m="http://schemas.openxmlformats.org/officeDocument/2006/math" xmlns:v="urn:schemas-microsoft-com:vml" xmlns:wp14="http://schemas.microsoft.com/office/word/2010/wordprocessingDrawing" xmlns:wp="http://schemas.openxmlformats.org/drawingml/2006/wordprocessingDrawing" xmlns:w10="urn:schemas-microsoft-com:office:word" xmlns:w="http://schemas.openxmlformats.org/wordprocessingml/2006/main" xmlns:w14="http://schemas.microsoft.com/office/word/2010/wordml" xmlns:w15="http://schemas.microsoft.com/office/word/2012/wordml" xmlns:w16cex="http://schemas.microsoft.com/office/word/2018/wordml/cex" xmlns:w16cid="http://schemas.microsoft.com/office/word/2016/wordml/cid" xmlns:w16="http://schemas.microsoft.com/office/word/2018/wordml" xmlns:w16sdtdh="http://schemas.microsoft.com/office/word/2020/wordml/sdtdatahash" xmlns:w16se="http://schemas.microsoft.com/office/word/2015/wordml/symex" xmlns:wpg="http://schemas.microsoft.com/office/word/2010/wordprocessingGroup" xmlns:wpi="http://schemas.microsoft.com/office/word/2010/wordprocessingInk" xmlns:wne="http://schemas.microsoft.com/office/word/2006/wordml" xmlns:wps="http://schemas.microsoft.com/office/word/2010/wordprocessingShape" mc:Ignorable="w14 w15 w16se w16cid w16 w16cex w16sdtdh wp14">
+<w:document xmlns:wpc="http://schemas.microsoft.com/office/word/2010/wordprocessingCanvas" xmlns:cx="http://schemas.microsoft.com/office/drawing/2014/chartex" xmlns:cx1="http://schemas.microsoft.com/office/drawing/2015/9/8/chartex" xmlns:cx2="http://schemas.microsoft.com/office/drawing/2015/10/21/chartex" xmlns:cx3="http://schemas.microsoft.com/office/drawing/2016/5/9/chartex" xmlns:cx4="http://schemas.microsoft.com/office/drawing/2016/5/10/chartex" xmlns:cx5="http://schemas.microsoft.com/office/drawing/2016/5/11/chartex" xmlns:cx6="http://schemas.microsoft.com/office/drawing/2016/5/12/chartex" xmlns:cx7="http://schemas.microsoft.com/office/drawing/2016/5/13/chartex" xmlns:cx8="http://schemas.microsoft.com/office/drawing/2016/5/14/chartex" xmlns:mc="http://schemas.openxmlformats.org/markup-compatibility/2006" xmlns:aink="http://schemas.microsoft.com/office/drawing/2016/ink" xmlns:am3d="http://schemas.microsoft.com/office/drawing/2017/model3d" xmlns:o="urn:schemas-microsoft-com:office:office" xmlns:oel="http://schemas.microsoft.com/office/2019/extlst" xmlns:r="http://schemas.openxmlformats.org/officeDocument/2006/relationships" xmlns:m="http://schemas.openxmlformats.org/officeDocument/2006/math" xmlns:v="urn:schemas-microsoft-com:vml" xmlns:wp14="http://schemas.microsoft.com/office/word/2010/wordprocessingDrawing" xmlns:wp="http://schemas.openxmlformats.org/drawingml/2006/wordprocessingDrawing" xmlns:w10="urn:schemas-microsoft-com:office:word" xmlns:w="http://schemas.openxmlformats.org/wordprocessingml/2006/main" xmlns:w14="http://schemas.microsoft.com/office/word/2010/wordml" xmlns:w15="http://schemas.microsoft.com/office/word/2012/wordml" xmlns:w16cex="http://schemas.microsoft.com/office/word/2018/wordml/cex" xmlns:w16cid="http://schemas.microsoft.com/office/word/2016/wordml/cid" xmlns:w16="http://schemas.microsoft.com/office/word/2018/wordml" xmlns:w16du="http://schemas.microsoft.com/office/word/2023/wordml/word16du" xmlns:w16sdtdh="http://schemas.microsoft.com/office/word/2020/wordml/sdtdatahash" xmlns:w16se="http://schemas.microsoft.com/office/word/2015/wordml/symex" xmlns:wpg="http://schemas.microsoft.com/office/word/2010/wordprocessingGroup" xmlns:wpi="http://schemas.microsoft.com/office/word/2010/wordprocessingInk" xmlns:wne="http://schemas.microsoft.com/office/word/2006/wordml" xmlns:wps="http://schemas.microsoft.com/office/word/2010/wordprocessingShape" mc:Ignorable="w14 w15 w16se w16cid w16 w16cex w16sdtdh wp14">
   <w:body>
     <w:p>
       <w:pPr>
@@ -839,45 +839,238 @@
     <w:p>
       <w:pPr>
         <w:spacing w:line="480" w:lineRule="auto"/>
-        <w:rPr>
-          <w:b/>
-          <w:bCs/>
-        </w:rPr>
-      </w:pPr>
+        <w:ind w:firstLine="720"/>
+        <w:rPr>
+          <w:rFonts w:eastAsiaTheme="minorHAnsi"/>
+        </w:rPr>
+      </w:pPr>
+      <w:r>
+        <w:rPr>
+          <w:rFonts w:eastAsiaTheme="minorHAnsi"/>
+        </w:rPr>
+        <w:t>My overall m</w:t>
+      </w:r>
+      <w:r>
+        <w:rPr>
+          <w:rFonts w:eastAsiaTheme="minorHAnsi"/>
+        </w:rPr>
+        <w:t>indset</w:t>
+      </w:r>
+      <w:r>
+        <w:rPr>
+          <w:rFonts w:eastAsiaTheme="minorHAnsi"/>
+        </w:rPr>
+        <w:t xml:space="preserve"> in testing this project was to employ a high degree of caution and critical analysis to ensure that requirements were verified and validated.</w:t>
+      </w:r>
+      <w:r>
+        <w:rPr>
+          <w:rFonts w:eastAsiaTheme="minorHAnsi"/>
+        </w:rPr>
+        <w:t xml:space="preserve"> </w:t>
+      </w:r>
+      <w:r>
+        <w:rPr>
+          <w:rFonts w:eastAsiaTheme="minorHAnsi"/>
+        </w:rPr>
+        <w:t>For example, I wrote all requirements down before designing tests and ensured that the tests can catch different failure points. Furthermore, the cumulative testing strategy across multiple files ensured that test coverage was high overall. Taking note of the relationships within and between different files and system components</w:t>
+      </w:r>
+      <w:r>
+        <w:rPr>
+          <w:rFonts w:eastAsiaTheme="minorHAnsi"/>
+        </w:rPr>
+        <w:t>, in my experience,</w:t>
+      </w:r>
+      <w:r>
+        <w:rPr>
+          <w:rFonts w:eastAsiaTheme="minorHAnsi"/>
+        </w:rPr>
+        <w:t xml:space="preserve"> help</w:t>
+      </w:r>
+      <w:r>
+        <w:rPr>
+          <w:rFonts w:eastAsiaTheme="minorHAnsi"/>
+        </w:rPr>
+        <w:t xml:space="preserve">ed </w:t>
+      </w:r>
+      <w:r>
+        <w:rPr>
+          <w:rFonts w:eastAsiaTheme="minorHAnsi"/>
+        </w:rPr>
+        <w:t>in the design of effective and versatile tests.</w:t>
+      </w:r>
     </w:p>
     <w:p>
       <w:pPr>
         <w:spacing w:line="480" w:lineRule="auto"/>
-        <w:rPr>
-          <w:b/>
-          <w:bCs/>
-        </w:rPr>
-      </w:pPr>
+        <w:ind w:firstLine="360"/>
+        <w:rPr>
+          <w:rFonts w:eastAsiaTheme="minorHAnsi"/>
+        </w:rPr>
+      </w:pPr>
+      <w:r>
+        <w:rPr>
+          <w:rFonts w:eastAsiaTheme="minorHAnsi"/>
+        </w:rPr>
+        <w:t>I attempted to limit bias in my review of the code by writing down requirements and critically analyzing how to design test cases that account for different failure points.</w:t>
+      </w:r>
+      <w:r>
+        <w:rPr>
+          <w:rFonts w:eastAsiaTheme="minorHAnsi"/>
+        </w:rPr>
+        <w:t xml:space="preserve"> For instance, </w:t>
+      </w:r>
+      <w:r>
+        <w:rPr>
+          <w:rFonts w:eastAsiaTheme="minorHAnsi"/>
+        </w:rPr>
+        <w:t xml:space="preserve">I designed the tests based on the requirements, rather than </w:t>
+      </w:r>
+      <w:r>
+        <w:rPr>
+          <w:rFonts w:eastAsiaTheme="minorHAnsi"/>
+        </w:rPr>
+        <w:t xml:space="preserve">on </w:t>
+      </w:r>
+      <w:r>
+        <w:rPr>
+          <w:rFonts w:eastAsiaTheme="minorHAnsi"/>
+        </w:rPr>
+        <w:t xml:space="preserve">what cases would be easiest to write. I attempted to think from the user’s perspective </w:t>
+      </w:r>
+      <w:r>
+        <w:rPr>
+          <w:rFonts w:eastAsiaTheme="minorHAnsi"/>
+        </w:rPr>
+        <w:t xml:space="preserve">of </w:t>
+      </w:r>
+      <w:r>
+        <w:rPr>
+          <w:rFonts w:eastAsiaTheme="minorHAnsi"/>
+        </w:rPr>
+        <w:t xml:space="preserve">potential ways the code could be broken </w:t>
+      </w:r>
+      <w:r>
+        <w:rPr>
+          <w:rFonts w:eastAsiaTheme="minorHAnsi"/>
+        </w:rPr>
+        <w:lastRenderedPageBreak/>
+        <w:t xml:space="preserve">and remedy them. </w:t>
+      </w:r>
+      <w:r>
+        <w:rPr>
+          <w:rFonts w:eastAsiaTheme="minorHAnsi"/>
+        </w:rPr>
+        <w:t>Overall, bias could be a very pertinent concern as a software developer; because bias can lead to errors and defects being missed, ensuring that development and testing are done objectively can increase the chance of product success and a reliable reputation.</w:t>
+      </w:r>
     </w:p>
     <w:p>
       <w:pPr>
         <w:spacing w:line="480" w:lineRule="auto"/>
-        <w:rPr>
-          <w:b/>
-          <w:bCs/>
-        </w:rPr>
-      </w:pPr>
+        <w:ind w:firstLine="360"/>
+        <w:rPr>
+          <w:rFonts w:eastAsiaTheme="minorHAnsi"/>
+        </w:rPr>
+      </w:pPr>
+      <w:r>
+        <w:rPr>
+          <w:rFonts w:eastAsiaTheme="minorHAnsi"/>
+        </w:rPr>
+        <w:t>Overall, it is important to keep a commitment to quality and not cut corners in the development or testing process because software failure can have consequences at an individual and societal level. For an individual user, software failure can result</w:t>
+      </w:r>
+      <w:r>
+        <w:rPr>
+          <w:rFonts w:eastAsiaTheme="minorHAnsi"/>
+        </w:rPr>
+        <w:t xml:space="preserve"> in</w:t>
+      </w:r>
+      <w:r>
+        <w:rPr>
+          <w:rFonts w:eastAsiaTheme="minorHAnsi"/>
+        </w:rPr>
+        <w:t xml:space="preserve"> </w:t>
+      </w:r>
+      <w:r>
+        <w:rPr>
+          <w:rFonts w:eastAsiaTheme="minorHAnsi"/>
+        </w:rPr>
+        <w:t xml:space="preserve">program crashes, critical data loss, or inconvenient user experience. Software failure can have massive financial costs, too; problems in the manufacturing of the Airbus A380 aircraft, for example, resulted in direct or indirect costs of approximately 6.1 billion US dollars </w:t>
+      </w:r>
+      <w:r>
+        <w:rPr>
+          <w:rFonts w:eastAsiaTheme="minorHAnsi"/>
+        </w:rPr>
+        <w:t>(Hambling et al., 2019, p. 109).</w:t>
+      </w:r>
+      <w:r>
+        <w:rPr>
+          <w:rFonts w:eastAsiaTheme="minorHAnsi"/>
+        </w:rPr>
+        <w:t xml:space="preserve"> These examples illustrate the importance of keeping a commitment to software quality. Going forward, I plan to avoid technical debt in this field of work by </w:t>
+      </w:r>
+      <w:r>
+        <w:rPr>
+          <w:rFonts w:eastAsiaTheme="minorHAnsi"/>
+        </w:rPr>
+        <w:t xml:space="preserve">critically analyzing problems, collaborating with my peers, </w:t>
+      </w:r>
+      <w:r>
+        <w:rPr>
+          <w:rFonts w:eastAsiaTheme="minorHAnsi"/>
+        </w:rPr>
+        <w:t>and maintaining a commitment to lifelong learning.</w:t>
+      </w:r>
     </w:p>
     <w:p>
       <w:pPr>
         <w:spacing w:line="480" w:lineRule="auto"/>
-        <w:rPr>
-          <w:b/>
-          <w:bCs/>
+        <w:ind w:firstLine="360"/>
+        <w:rPr>
+          <w:rFonts w:eastAsiaTheme="minorHAnsi"/>
         </w:rPr>
       </w:pPr>
     </w:p>
     <w:p>
       <w:pPr>
         <w:spacing w:line="480" w:lineRule="auto"/>
-        <w:rPr>
-          <w:b/>
-          <w:bCs/>
+        <w:ind w:firstLine="360"/>
+        <w:rPr>
+          <w:rFonts w:eastAsiaTheme="minorHAnsi"/>
+        </w:rPr>
+      </w:pPr>
+    </w:p>
+    <w:p>
+      <w:pPr>
+        <w:spacing w:line="480" w:lineRule="auto"/>
+        <w:ind w:firstLine="360"/>
+        <w:rPr>
+          <w:rFonts w:eastAsiaTheme="minorHAnsi"/>
+        </w:rPr>
+      </w:pPr>
+    </w:p>
+    <w:p>
+      <w:pPr>
+        <w:spacing w:line="480" w:lineRule="auto"/>
+        <w:ind w:firstLine="360"/>
+        <w:rPr>
+          <w:rFonts w:eastAsiaTheme="minorHAnsi"/>
+        </w:rPr>
+      </w:pPr>
+    </w:p>
+    <w:p>
+      <w:pPr>
+        <w:spacing w:line="480" w:lineRule="auto"/>
+        <w:ind w:firstLine="360"/>
+        <w:rPr>
+          <w:rFonts w:eastAsiaTheme="minorHAnsi"/>
+        </w:rPr>
+      </w:pPr>
+    </w:p>
+    <w:p>
+      <w:pPr>
+        <w:spacing w:line="480" w:lineRule="auto"/>
+        <w:ind w:firstLine="360"/>
+        <w:rPr>
+          <w:rFonts w:eastAsiaTheme="minorHAnsi"/>
         </w:rPr>
       </w:pPr>
     </w:p>
@@ -970,7 +1163,7 @@
 </file>
 
 <file path=word/endnotes.xml><?xml version="1.0" encoding="utf-8"?>
-<w:endnotes xmlns:wpc="http://schemas.microsoft.com/office/word/2010/wordprocessingCanvas" xmlns:cx="http://schemas.microsoft.com/office/drawing/2014/chartex" xmlns:cx1="http://schemas.microsoft.com/office/drawing/2015/9/8/chartex" xmlns:cx2="http://schemas.microsoft.com/office/drawing/2015/10/21/chartex" xmlns:cx3="http://schemas.microsoft.com/office/drawing/2016/5/9/chartex" xmlns:cx4="http://schemas.microsoft.com/office/drawing/2016/5/10/chartex" xmlns:cx5="http://schemas.microsoft.com/office/drawing/2016/5/11/chartex" xmlns:cx6="http://schemas.microsoft.com/office/drawing/2016/5/12/chartex" xmlns:cx7="http://schemas.microsoft.com/office/drawing/2016/5/13/chartex" xmlns:cx8="http://schemas.microsoft.com/office/drawing/2016/5/14/chartex" xmlns:mc="http://schemas.openxmlformats.org/markup-compatibility/2006" xmlns:aink="http://schemas.microsoft.com/office/drawing/2016/ink" xmlns:am3d="http://schemas.microsoft.com/office/drawing/2017/model3d" xmlns:o="urn:schemas-microsoft-com:office:office" xmlns:oel="http://schemas.microsoft.com/office/2019/extlst" xmlns:r="http://schemas.openxmlformats.org/officeDocument/2006/relationships" xmlns:m="http://schemas.openxmlformats.org/officeDocument/2006/math" xmlns:v="urn:schemas-microsoft-com:vml" xmlns:wp14="http://schemas.microsoft.com/office/word/2010/wordprocessingDrawing" xmlns:wp="http://schemas.openxmlformats.org/drawingml/2006/wordprocessingDrawing" xmlns:w10="urn:schemas-microsoft-com:office:word" xmlns:w="http://schemas.openxmlformats.org/wordprocessingml/2006/main" xmlns:w14="http://schemas.microsoft.com/office/word/2010/wordml" xmlns:w15="http://schemas.microsoft.com/office/word/2012/wordml" xmlns:w16cex="http://schemas.microsoft.com/office/word/2018/wordml/cex" xmlns:w16cid="http://schemas.microsoft.com/office/word/2016/wordml/cid" xmlns:w16="http://schemas.microsoft.com/office/word/2018/wordml" xmlns:w16sdtdh="http://schemas.microsoft.com/office/word/2020/wordml/sdtdatahash" xmlns:w16se="http://schemas.microsoft.com/office/word/2015/wordml/symex" xmlns:wpg="http://schemas.microsoft.com/office/word/2010/wordprocessingGroup" xmlns:wpi="http://schemas.microsoft.com/office/word/2010/wordprocessingInk" xmlns:wne="http://schemas.microsoft.com/office/word/2006/wordml" xmlns:wps="http://schemas.microsoft.com/office/word/2010/wordprocessingShape" mc:Ignorable="w14 w15 w16se w16cid w16 w16cex w16sdtdh wp14">
+<w:endnotes xmlns:wpc="http://schemas.microsoft.com/office/word/2010/wordprocessingCanvas" xmlns:cx="http://schemas.microsoft.com/office/drawing/2014/chartex" xmlns:cx1="http://schemas.microsoft.com/office/drawing/2015/9/8/chartex" xmlns:cx2="http://schemas.microsoft.com/office/drawing/2015/10/21/chartex" xmlns:cx3="http://schemas.microsoft.com/office/drawing/2016/5/9/chartex" xmlns:cx4="http://schemas.microsoft.com/office/drawing/2016/5/10/chartex" xmlns:cx5="http://schemas.microsoft.com/office/drawing/2016/5/11/chartex" xmlns:cx6="http://schemas.microsoft.com/office/drawing/2016/5/12/chartex" xmlns:cx7="http://schemas.microsoft.com/office/drawing/2016/5/13/chartex" xmlns:cx8="http://schemas.microsoft.com/office/drawing/2016/5/14/chartex" xmlns:mc="http://schemas.openxmlformats.org/markup-compatibility/2006" xmlns:aink="http://schemas.microsoft.com/office/drawing/2016/ink" xmlns:am3d="http://schemas.microsoft.com/office/drawing/2017/model3d" xmlns:o="urn:schemas-microsoft-com:office:office" xmlns:oel="http://schemas.microsoft.com/office/2019/extlst" xmlns:r="http://schemas.openxmlformats.org/officeDocument/2006/relationships" xmlns:m="http://schemas.openxmlformats.org/officeDocument/2006/math" xmlns:v="urn:schemas-microsoft-com:vml" xmlns:wp14="http://schemas.microsoft.com/office/word/2010/wordprocessingDrawing" xmlns:wp="http://schemas.openxmlformats.org/drawingml/2006/wordprocessingDrawing" xmlns:w10="urn:schemas-microsoft-com:office:word" xmlns:w="http://schemas.openxmlformats.org/wordprocessingml/2006/main" xmlns:w14="http://schemas.microsoft.com/office/word/2010/wordml" xmlns:w15="http://schemas.microsoft.com/office/word/2012/wordml" xmlns:w16cex="http://schemas.microsoft.com/office/word/2018/wordml/cex" xmlns:w16cid="http://schemas.microsoft.com/office/word/2016/wordml/cid" xmlns:w16="http://schemas.microsoft.com/office/word/2018/wordml" xmlns:w16du="http://schemas.microsoft.com/office/word/2023/wordml/word16du" xmlns:w16sdtdh="http://schemas.microsoft.com/office/word/2020/wordml/sdtdatahash" xmlns:w16se="http://schemas.microsoft.com/office/word/2015/wordml/symex" xmlns:wpg="http://schemas.microsoft.com/office/word/2010/wordprocessingGroup" xmlns:wpi="http://schemas.microsoft.com/office/word/2010/wordprocessingInk" xmlns:wne="http://schemas.microsoft.com/office/word/2006/wordml" xmlns:wps="http://schemas.microsoft.com/office/word/2010/wordprocessingShape" mc:Ignorable="w14 w15 w16se w16cid w16 w16cex w16sdtdh wp14">
   <w:endnote w:type="separator" w:id="-1">
     <w:p>
       <w:r>
@@ -989,7 +1182,7 @@
 </file>
 
 <file path=word/footnotes.xml><?xml version="1.0" encoding="utf-8"?>
-<w:footnotes xmlns:wpc="http://schemas.microsoft.com/office/word/2010/wordprocessingCanvas" xmlns:cx="http://schemas.microsoft.com/office/drawing/2014/chartex" xmlns:cx1="http://schemas.microsoft.com/office/drawing/2015/9/8/chartex" xmlns:cx2="http://schemas.microsoft.com/office/drawing/2015/10/21/chartex" xmlns:cx3="http://schemas.microsoft.com/office/drawing/2016/5/9/chartex" xmlns:cx4="http://schemas.microsoft.com/office/drawing/2016/5/10/chartex" xmlns:cx5="http://schemas.microsoft.com/office/drawing/2016/5/11/chartex" xmlns:cx6="http://schemas.microsoft.com/office/drawing/2016/5/12/chartex" xmlns:cx7="http://schemas.microsoft.com/office/drawing/2016/5/13/chartex" xmlns:cx8="http://schemas.microsoft.com/office/drawing/2016/5/14/chartex" xmlns:mc="http://schemas.openxmlformats.org/markup-compatibility/2006" xmlns:aink="http://schemas.microsoft.com/office/drawing/2016/ink" xmlns:am3d="http://schemas.microsoft.com/office/drawing/2017/model3d" xmlns:o="urn:schemas-microsoft-com:office:office" xmlns:oel="http://schemas.microsoft.com/office/2019/extlst" xmlns:r="http://schemas.openxmlformats.org/officeDocument/2006/relationships" xmlns:m="http://schemas.openxmlformats.org/officeDocument/2006/math" xmlns:v="urn:schemas-microsoft-com:vml" xmlns:wp14="http://schemas.microsoft.com/office/word/2010/wordprocessingDrawing" xmlns:wp="http://schemas.openxmlformats.org/drawingml/2006/wordprocessingDrawing" xmlns:w10="urn:schemas-microsoft-com:office:word" xmlns:w="http://schemas.openxmlformats.org/wordprocessingml/2006/main" xmlns:w14="http://schemas.microsoft.com/office/word/2010/wordml" xmlns:w15="http://schemas.microsoft.com/office/word/2012/wordml" xmlns:w16cex="http://schemas.microsoft.com/office/word/2018/wordml/cex" xmlns:w16cid="http://schemas.microsoft.com/office/word/2016/wordml/cid" xmlns:w16="http://schemas.microsoft.com/office/word/2018/wordml" xmlns:w16sdtdh="http://schemas.microsoft.com/office/word/2020/wordml/sdtdatahash" xmlns:w16se="http://schemas.microsoft.com/office/word/2015/wordml/symex" xmlns:wpg="http://schemas.microsoft.com/office/word/2010/wordprocessingGroup" xmlns:wpi="http://schemas.microsoft.com/office/word/2010/wordprocessingInk" xmlns:wne="http://schemas.microsoft.com/office/word/2006/wordml" xmlns:wps="http://schemas.microsoft.com/office/word/2010/wordprocessingShape" mc:Ignorable="w14 w15 w16se w16cid w16 w16cex w16sdtdh wp14">
+<w:footnotes xmlns:wpc="http://schemas.microsoft.com/office/word/2010/wordprocessingCanvas" xmlns:cx="http://schemas.microsoft.com/office/drawing/2014/chartex" xmlns:cx1="http://schemas.microsoft.com/office/drawing/2015/9/8/chartex" xmlns:cx2="http://schemas.microsoft.com/office/drawing/2015/10/21/chartex" xmlns:cx3="http://schemas.microsoft.com/office/drawing/2016/5/9/chartex" xmlns:cx4="http://schemas.microsoft.com/office/drawing/2016/5/10/chartex" xmlns:cx5="http://schemas.microsoft.com/office/drawing/2016/5/11/chartex" xmlns:cx6="http://schemas.microsoft.com/office/drawing/2016/5/12/chartex" xmlns:cx7="http://schemas.microsoft.com/office/drawing/2016/5/13/chartex" xmlns:cx8="http://schemas.microsoft.com/office/drawing/2016/5/14/chartex" xmlns:mc="http://schemas.openxmlformats.org/markup-compatibility/2006" xmlns:aink="http://schemas.microsoft.com/office/drawing/2016/ink" xmlns:am3d="http://schemas.microsoft.com/office/drawing/2017/model3d" xmlns:o="urn:schemas-microsoft-com:office:office" xmlns:oel="http://schemas.microsoft.com/office/2019/extlst" xmlns:r="http://schemas.openxmlformats.org/officeDocument/2006/relationships" xmlns:m="http://schemas.openxmlformats.org/officeDocument/2006/math" xmlns:v="urn:schemas-microsoft-com:vml" xmlns:wp14="http://schemas.microsoft.com/office/word/2010/wordprocessingDrawing" xmlns:wp="http://schemas.openxmlformats.org/drawingml/2006/wordprocessingDrawing" xmlns:w10="urn:schemas-microsoft-com:office:word" xmlns:w="http://schemas.openxmlformats.org/wordprocessingml/2006/main" xmlns:w14="http://schemas.microsoft.com/office/word/2010/wordml" xmlns:w15="http://schemas.microsoft.com/office/word/2012/wordml" xmlns:w16cex="http://schemas.microsoft.com/office/word/2018/wordml/cex" xmlns:w16cid="http://schemas.microsoft.com/office/word/2016/wordml/cid" xmlns:w16="http://schemas.microsoft.com/office/word/2018/wordml" xmlns:w16du="http://schemas.microsoft.com/office/word/2023/wordml/word16du" xmlns:w16sdtdh="http://schemas.microsoft.com/office/word/2020/wordml/sdtdatahash" xmlns:w16se="http://schemas.microsoft.com/office/word/2015/wordml/symex" xmlns:wpg="http://schemas.microsoft.com/office/word/2010/wordprocessingGroup" xmlns:wpi="http://schemas.microsoft.com/office/word/2010/wordprocessingInk" xmlns:wne="http://schemas.microsoft.com/office/word/2006/wordml" xmlns:wps="http://schemas.microsoft.com/office/word/2010/wordprocessingShape" mc:Ignorable="w14 w15 w16se w16cid w16 w16cex w16sdtdh wp14">
   <w:footnote w:type="separator" w:id="-1">
     <w:p>
       <w:r>
@@ -1008,7 +1201,7 @@
 </file>
 
 <file path=word/header1.xml><?xml version="1.0" encoding="utf-8"?>
-<w:hdr xmlns:wpc="http://schemas.microsoft.com/office/word/2010/wordprocessingCanvas" xmlns:cx="http://schemas.microsoft.com/office/drawing/2014/chartex" xmlns:cx1="http://schemas.microsoft.com/office/drawing/2015/9/8/chartex" xmlns:cx2="http://schemas.microsoft.com/office/drawing/2015/10/21/chartex" xmlns:cx3="http://schemas.microsoft.com/office/drawing/2016/5/9/chartex" xmlns:cx4="http://schemas.microsoft.com/office/drawing/2016/5/10/chartex" xmlns:cx5="http://schemas.microsoft.com/office/drawing/2016/5/11/chartex" xmlns:cx6="http://schemas.microsoft.com/office/drawing/2016/5/12/chartex" xmlns:cx7="http://schemas.microsoft.com/office/drawing/2016/5/13/chartex" xmlns:cx8="http://schemas.microsoft.com/office/drawing/2016/5/14/chartex" xmlns:mc="http://schemas.openxmlformats.org/markup-compatibility/2006" xmlns:aink="http://schemas.microsoft.com/office/drawing/2016/ink" xmlns:am3d="http://schemas.microsoft.com/office/drawing/2017/model3d" xmlns:o="urn:schemas-microsoft-com:office:office" xmlns:oel="http://schemas.microsoft.com/office/2019/extlst" xmlns:r="http://schemas.openxmlformats.org/officeDocument/2006/relationships" xmlns:m="http://schemas.openxmlformats.org/officeDocument/2006/math" xmlns:v="urn:schemas-microsoft-com:vml" xmlns:wp14="http://schemas.microsoft.com/office/word/2010/wordprocessingDrawing" xmlns:wp="http://schemas.openxmlformats.org/drawingml/2006/wordprocessingDrawing" xmlns:w10="urn:schemas-microsoft-com:office:word" xmlns:w="http://schemas.openxmlformats.org/wordprocessingml/2006/main" xmlns:w14="http://schemas.microsoft.com/office/word/2010/wordml" xmlns:w15="http://schemas.microsoft.com/office/word/2012/wordml" xmlns:w16cex="http://schemas.microsoft.com/office/word/2018/wordml/cex" xmlns:w16cid="http://schemas.microsoft.com/office/word/2016/wordml/cid" xmlns:w16="http://schemas.microsoft.com/office/word/2018/wordml" xmlns:w16sdtdh="http://schemas.microsoft.com/office/word/2020/wordml/sdtdatahash" xmlns:w16se="http://schemas.microsoft.com/office/word/2015/wordml/symex" xmlns:wpg="http://schemas.microsoft.com/office/word/2010/wordprocessingGroup" xmlns:wpi="http://schemas.microsoft.com/office/word/2010/wordprocessingInk" xmlns:wne="http://schemas.microsoft.com/office/word/2006/wordml" xmlns:wps="http://schemas.microsoft.com/office/word/2010/wordprocessingShape" mc:Ignorable="w14 w15 w16se w16cid w16 w16cex w16sdtdh wp14">
+<w:hdr xmlns:wpc="http://schemas.microsoft.com/office/word/2010/wordprocessingCanvas" xmlns:cx="http://schemas.microsoft.com/office/drawing/2014/chartex" xmlns:cx1="http://schemas.microsoft.com/office/drawing/2015/9/8/chartex" xmlns:cx2="http://schemas.microsoft.com/office/drawing/2015/10/21/chartex" xmlns:cx3="http://schemas.microsoft.com/office/drawing/2016/5/9/chartex" xmlns:cx4="http://schemas.microsoft.com/office/drawing/2016/5/10/chartex" xmlns:cx5="http://schemas.microsoft.com/office/drawing/2016/5/11/chartex" xmlns:cx6="http://schemas.microsoft.com/office/drawing/2016/5/12/chartex" xmlns:cx7="http://schemas.microsoft.com/office/drawing/2016/5/13/chartex" xmlns:cx8="http://schemas.microsoft.com/office/drawing/2016/5/14/chartex" xmlns:mc="http://schemas.openxmlformats.org/markup-compatibility/2006" xmlns:aink="http://schemas.microsoft.com/office/drawing/2016/ink" xmlns:am3d="http://schemas.microsoft.com/office/drawing/2017/model3d" xmlns:o="urn:schemas-microsoft-com:office:office" xmlns:oel="http://schemas.microsoft.com/office/2019/extlst" xmlns:r="http://schemas.openxmlformats.org/officeDocument/2006/relationships" xmlns:m="http://schemas.openxmlformats.org/officeDocument/2006/math" xmlns:v="urn:schemas-microsoft-com:vml" xmlns:wp14="http://schemas.microsoft.com/office/word/2010/wordprocessingDrawing" xmlns:wp="http://schemas.openxmlformats.org/drawingml/2006/wordprocessingDrawing" xmlns:w10="urn:schemas-microsoft-com:office:word" xmlns:w="http://schemas.openxmlformats.org/wordprocessingml/2006/main" xmlns:w14="http://schemas.microsoft.com/office/word/2010/wordml" xmlns:w15="http://schemas.microsoft.com/office/word/2012/wordml" xmlns:w16cex="http://schemas.microsoft.com/office/word/2018/wordml/cex" xmlns:w16cid="http://schemas.microsoft.com/office/word/2016/wordml/cid" xmlns:w16="http://schemas.microsoft.com/office/word/2018/wordml" xmlns:w16du="http://schemas.microsoft.com/office/word/2023/wordml/word16du" xmlns:w16sdtdh="http://schemas.microsoft.com/office/word/2020/wordml/sdtdatahash" xmlns:w16se="http://schemas.microsoft.com/office/word/2015/wordml/symex" xmlns:wpg="http://schemas.microsoft.com/office/word/2010/wordprocessingGroup" xmlns:wpi="http://schemas.microsoft.com/office/word/2010/wordprocessingInk" xmlns:wne="http://schemas.microsoft.com/office/word/2006/wordml" xmlns:wps="http://schemas.microsoft.com/office/word/2010/wordprocessingShape" mc:Ignorable="w14 w15 w16se w16cid w16 w16cex w16sdtdh wp14">
   <w:sdt>
     <w:sdtPr>
       <w:rPr>
@@ -1020,11 +1213,6 @@
         <w:docPartUnique/>
       </w:docPartObj>
     </w:sdtPr>
-    <w:sdtEndPr>
-      <w:rPr>
-        <w:rStyle w:val="PageNumber"/>
-      </w:rPr>
-    </w:sdtEndPr>
     <w:sdtContent>
       <w:p>
         <w:pPr>
@@ -1065,7 +1253,7 @@
 </file>
 
 <file path=word/header2.xml><?xml version="1.0" encoding="utf-8"?>
-<w:hdr xmlns:wpc="http://schemas.microsoft.com/office/word/2010/wordprocessingCanvas" xmlns:cx="http://schemas.microsoft.com/office/drawing/2014/chartex" xmlns:cx1="http://schemas.microsoft.com/office/drawing/2015/9/8/chartex" xmlns:cx2="http://schemas.microsoft.com/office/drawing/2015/10/21/chartex" xmlns:cx3="http://schemas.microsoft.com/office/drawing/2016/5/9/chartex" xmlns:cx4="http://schemas.microsoft.com/office/drawing/2016/5/10/chartex" xmlns:cx5="http://schemas.microsoft.com/office/drawing/2016/5/11/chartex" xmlns:cx6="http://schemas.microsoft.com/office/drawing/2016/5/12/chartex" xmlns:cx7="http://schemas.microsoft.com/office/drawing/2016/5/13/chartex" xmlns:cx8="http://schemas.microsoft.com/office/drawing/2016/5/14/chartex" xmlns:mc="http://schemas.openxmlformats.org/markup-compatibility/2006" xmlns:aink="http://schemas.microsoft.com/office/drawing/2016/ink" xmlns:am3d="http://schemas.microsoft.com/office/drawing/2017/model3d" xmlns:o="urn:schemas-microsoft-com:office:office" xmlns:oel="http://schemas.microsoft.com/office/2019/extlst" xmlns:r="http://schemas.openxmlformats.org/officeDocument/2006/relationships" xmlns:m="http://schemas.openxmlformats.org/officeDocument/2006/math" xmlns:v="urn:schemas-microsoft-com:vml" xmlns:wp14="http://schemas.microsoft.com/office/word/2010/wordprocessingDrawing" xmlns:wp="http://schemas.openxmlformats.org/drawingml/2006/wordprocessingDrawing" xmlns:w10="urn:schemas-microsoft-com:office:word" xmlns:w="http://schemas.openxmlformats.org/wordprocessingml/2006/main" xmlns:w14="http://schemas.microsoft.com/office/word/2010/wordml" xmlns:w15="http://schemas.microsoft.com/office/word/2012/wordml" xmlns:w16cex="http://schemas.microsoft.com/office/word/2018/wordml/cex" xmlns:w16cid="http://schemas.microsoft.com/office/word/2016/wordml/cid" xmlns:w16="http://schemas.microsoft.com/office/word/2018/wordml" xmlns:w16sdtdh="http://schemas.microsoft.com/office/word/2020/wordml/sdtdatahash" xmlns:w16se="http://schemas.microsoft.com/office/word/2015/wordml/symex" xmlns:wpg="http://schemas.microsoft.com/office/word/2010/wordprocessingGroup" xmlns:wpi="http://schemas.microsoft.com/office/word/2010/wordprocessingInk" xmlns:wne="http://schemas.microsoft.com/office/word/2006/wordml" xmlns:wps="http://schemas.microsoft.com/office/word/2010/wordprocessingShape" mc:Ignorable="w14 w15 w16se w16cid w16 w16cex w16sdtdh wp14">
+<w:hdr xmlns:wpc="http://schemas.microsoft.com/office/word/2010/wordprocessingCanvas" xmlns:cx="http://schemas.microsoft.com/office/drawing/2014/chartex" xmlns:cx1="http://schemas.microsoft.com/office/drawing/2015/9/8/chartex" xmlns:cx2="http://schemas.microsoft.com/office/drawing/2015/10/21/chartex" xmlns:cx3="http://schemas.microsoft.com/office/drawing/2016/5/9/chartex" xmlns:cx4="http://schemas.microsoft.com/office/drawing/2016/5/10/chartex" xmlns:cx5="http://schemas.microsoft.com/office/drawing/2016/5/11/chartex" xmlns:cx6="http://schemas.microsoft.com/office/drawing/2016/5/12/chartex" xmlns:cx7="http://schemas.microsoft.com/office/drawing/2016/5/13/chartex" xmlns:cx8="http://schemas.microsoft.com/office/drawing/2016/5/14/chartex" xmlns:mc="http://schemas.openxmlformats.org/markup-compatibility/2006" xmlns:aink="http://schemas.microsoft.com/office/drawing/2016/ink" xmlns:am3d="http://schemas.microsoft.com/office/drawing/2017/model3d" xmlns:o="urn:schemas-microsoft-com:office:office" xmlns:oel="http://schemas.microsoft.com/office/2019/extlst" xmlns:r="http://schemas.openxmlformats.org/officeDocument/2006/relationships" xmlns:m="http://schemas.openxmlformats.org/officeDocument/2006/math" xmlns:v="urn:schemas-microsoft-com:vml" xmlns:wp14="http://schemas.microsoft.com/office/word/2010/wordprocessingDrawing" xmlns:wp="http://schemas.openxmlformats.org/drawingml/2006/wordprocessingDrawing" xmlns:w10="urn:schemas-microsoft-com:office:word" xmlns:w="http://schemas.openxmlformats.org/wordprocessingml/2006/main" xmlns:w14="http://schemas.microsoft.com/office/word/2010/wordml" xmlns:w15="http://schemas.microsoft.com/office/word/2012/wordml" xmlns:w16cex="http://schemas.microsoft.com/office/word/2018/wordml/cex" xmlns:w16cid="http://schemas.microsoft.com/office/word/2016/wordml/cid" xmlns:w16="http://schemas.microsoft.com/office/word/2018/wordml" xmlns:w16du="http://schemas.microsoft.com/office/word/2023/wordml/word16du" xmlns:w16sdtdh="http://schemas.microsoft.com/office/word/2020/wordml/sdtdatahash" xmlns:w16se="http://schemas.microsoft.com/office/word/2015/wordml/symex" xmlns:wpg="http://schemas.microsoft.com/office/word/2010/wordprocessingGroup" xmlns:wpi="http://schemas.microsoft.com/office/word/2010/wordprocessingInk" xmlns:wne="http://schemas.microsoft.com/office/word/2006/wordml" xmlns:wps="http://schemas.microsoft.com/office/word/2010/wordprocessingShape" mc:Ignorable="w14 w15 w16se w16cid w16 w16cex w16sdtdh wp14">
   <w:sdt>
     <w:sdtPr>
       <w:rPr>
@@ -1077,11 +1265,6 @@
         <w:docPartUnique/>
       </w:docPartObj>
     </w:sdtPr>
-    <w:sdtEndPr>
-      <w:rPr>
-        <w:rStyle w:val="PageNumber"/>
-      </w:rPr>
-    </w:sdtEndPr>
     <w:sdtContent>
       <w:p>
         <w:pPr>
@@ -1135,7 +1318,7 @@
 </file>
 
 <file path=word/numbering.xml><?xml version="1.0" encoding="utf-8"?>
-<w:numbering xmlns:wpc="http://schemas.microsoft.com/office/word/2010/wordprocessingCanvas" xmlns:cx="http://schemas.microsoft.com/office/drawing/2014/chartex" xmlns:cx1="http://schemas.microsoft.com/office/drawing/2015/9/8/chartex" xmlns:cx2="http://schemas.microsoft.com/office/drawing/2015/10/21/chartex" xmlns:cx3="http://schemas.microsoft.com/office/drawing/2016/5/9/chartex" xmlns:cx4="http://schemas.microsoft.com/office/drawing/2016/5/10/chartex" xmlns:cx5="http://schemas.microsoft.com/office/drawing/2016/5/11/chartex" xmlns:cx6="http://schemas.microsoft.com/office/drawing/2016/5/12/chartex" xmlns:cx7="http://schemas.microsoft.com/office/drawing/2016/5/13/chartex" xmlns:cx8="http://schemas.microsoft.com/office/drawing/2016/5/14/chartex" xmlns:mc="http://schemas.openxmlformats.org/markup-compatibility/2006" xmlns:aink="http://schemas.microsoft.com/office/drawing/2016/ink" xmlns:am3d="http://schemas.microsoft.com/office/drawing/2017/model3d" xmlns:o="urn:schemas-microsoft-com:office:office" xmlns:oel="http://schemas.microsoft.com/office/2019/extlst" xmlns:r="http://schemas.openxmlformats.org/officeDocument/2006/relationships" xmlns:m="http://schemas.openxmlformats.org/officeDocument/2006/math" xmlns:v="urn:schemas-microsoft-com:vml" xmlns:wp14="http://schemas.microsoft.com/office/word/2010/wordprocessingDrawing" xmlns:wp="http://schemas.openxmlformats.org/drawingml/2006/wordprocessingDrawing" xmlns:w10="urn:schemas-microsoft-com:office:word" xmlns:w="http://schemas.openxmlformats.org/wordprocessingml/2006/main" xmlns:w14="http://schemas.microsoft.com/office/word/2010/wordml" xmlns:w15="http://schemas.microsoft.com/office/word/2012/wordml" xmlns:w16cex="http://schemas.microsoft.com/office/word/2018/wordml/cex" xmlns:w16cid="http://schemas.microsoft.com/office/word/2016/wordml/cid" xmlns:w16="http://schemas.microsoft.com/office/word/2018/wordml" xmlns:w16sdtdh="http://schemas.microsoft.com/office/word/2020/wordml/sdtdatahash" xmlns:w16se="http://schemas.microsoft.com/office/word/2015/wordml/symex" xmlns:wpg="http://schemas.microsoft.com/office/word/2010/wordprocessingGroup" xmlns:wpi="http://schemas.microsoft.com/office/word/2010/wordprocessingInk" xmlns:wne="http://schemas.microsoft.com/office/word/2006/wordml" xmlns:wps="http://schemas.microsoft.com/office/word/2010/wordprocessingShape" mc:Ignorable="w14 w15 w16se w16cid w16 w16cex w16sdtdh wp14">
+<w:numbering xmlns:wpc="http://schemas.microsoft.com/office/word/2010/wordprocessingCanvas" xmlns:cx="http://schemas.microsoft.com/office/drawing/2014/chartex" xmlns:cx1="http://schemas.microsoft.com/office/drawing/2015/9/8/chartex" xmlns:cx2="http://schemas.microsoft.com/office/drawing/2015/10/21/chartex" xmlns:cx3="http://schemas.microsoft.com/office/drawing/2016/5/9/chartex" xmlns:cx4="http://schemas.microsoft.com/office/drawing/2016/5/10/chartex" xmlns:cx5="http://schemas.microsoft.com/office/drawing/2016/5/11/chartex" xmlns:cx6="http://schemas.microsoft.com/office/drawing/2016/5/12/chartex" xmlns:cx7="http://schemas.microsoft.com/office/drawing/2016/5/13/chartex" xmlns:cx8="http://schemas.microsoft.com/office/drawing/2016/5/14/chartex" xmlns:mc="http://schemas.openxmlformats.org/markup-compatibility/2006" xmlns:aink="http://schemas.microsoft.com/office/drawing/2016/ink" xmlns:am3d="http://schemas.microsoft.com/office/drawing/2017/model3d" xmlns:o="urn:schemas-microsoft-com:office:office" xmlns:oel="http://schemas.microsoft.com/office/2019/extlst" xmlns:r="http://schemas.openxmlformats.org/officeDocument/2006/relationships" xmlns:m="http://schemas.openxmlformats.org/officeDocument/2006/math" xmlns:v="urn:schemas-microsoft-com:vml" xmlns:wp14="http://schemas.microsoft.com/office/word/2010/wordprocessingDrawing" xmlns:wp="http://schemas.openxmlformats.org/drawingml/2006/wordprocessingDrawing" xmlns:w10="urn:schemas-microsoft-com:office:word" xmlns:w="http://schemas.openxmlformats.org/wordprocessingml/2006/main" xmlns:w14="http://schemas.microsoft.com/office/word/2010/wordml" xmlns:w15="http://schemas.microsoft.com/office/word/2012/wordml" xmlns:w16cex="http://schemas.microsoft.com/office/word/2018/wordml/cex" xmlns:w16cid="http://schemas.microsoft.com/office/word/2016/wordml/cid" xmlns:w16="http://schemas.microsoft.com/office/word/2018/wordml" xmlns:w16du="http://schemas.microsoft.com/office/word/2023/wordml/word16du" xmlns:w16sdtdh="http://schemas.microsoft.com/office/word/2020/wordml/sdtdatahash" xmlns:w16se="http://schemas.microsoft.com/office/word/2015/wordml/symex" xmlns:wpg="http://schemas.microsoft.com/office/word/2010/wordprocessingGroup" xmlns:wpi="http://schemas.microsoft.com/office/word/2010/wordprocessingInk" xmlns:wne="http://schemas.microsoft.com/office/word/2006/wordml" xmlns:wps="http://schemas.microsoft.com/office/word/2010/wordprocessingShape" mc:Ignorable="w14 w15 w16se w16cid w16 w16cex w16sdtdh wp14">
   <w:abstractNum w:abstractNumId="0" w15:restartNumberingAfterBreak="0">
     <w:nsid w:val="07917F92"/>
     <w:multiLevelType w:val="multilevel"/>

</xml_diff>